<commit_message>
edit projects and CV
</commit_message>
<xml_diff>
--- a/static/files/cv.docx
+++ b/static/files/cv.docx
@@ -2165,22 +2165,23 @@
       <w:r>
         <w:rPr>
           <w:rFonts w:ascii="Arial" w:hAnsi="Arial" w:cs="Arial"/>
+          <w:b/>
+          <w:bCs/>
           <w:sz w:val="20"/>
           <w:szCs w:val="20"/>
           <w:shd w:val="clear" w:color="auto" w:fill="FFFFFF"/>
         </w:rPr>
-        <w:t xml:space="preserve">Phan, Tin, B. Pell, </w:t>
-      </w:r>
-      <w:r>
-        <w:rPr>
-          <w:rFonts w:ascii="Arial" w:hAnsi="Arial" w:cs="Arial"/>
-          <w:b/>
-          <w:bCs/>
+        <w:t>Kendig, A. E.</w:t>
+      </w:r>
+      <w:r>
+        <w:rPr>
+          <w:rFonts w:ascii="Arial" w:hAnsi="Arial" w:cs="Arial"/>
           <w:sz w:val="20"/>
           <w:szCs w:val="20"/>
           <w:shd w:val="clear" w:color="auto" w:fill="FFFFFF"/>
-        </w:rPr>
-        <w:t>A. E. Kendig</w:t>
+          <w:vertAlign w:val="superscript"/>
+        </w:rPr>
+        <w:t>†</w:t>
       </w:r>
       <w:r>
         <w:rPr>
@@ -2189,7 +2190,7 @@
           <w:szCs w:val="20"/>
           <w:shd w:val="clear" w:color="auto" w:fill="FFFFFF"/>
         </w:rPr>
-        <w:t xml:space="preserve">, E. T. Borer, and Y. </w:t>
+        <w:t xml:space="preserve">, V. J. </w:t>
       </w:r>
       <w:proofErr w:type="spellStart"/>
       <w:r>
@@ -2199,7 +2200,7 @@
           <w:szCs w:val="20"/>
           <w:shd w:val="clear" w:color="auto" w:fill="FFFFFF"/>
         </w:rPr>
-        <w:t>Kuang</w:t>
+        <w:t>Svahnstrom</w:t>
       </w:r>
       <w:proofErr w:type="spellEnd"/>
       <w:r>
@@ -2208,8 +2209,9 @@
           <w:sz w:val="20"/>
           <w:szCs w:val="20"/>
           <w:shd w:val="clear" w:color="auto" w:fill="FFFFFF"/>
-        </w:rPr>
-        <w:t xml:space="preserve">. </w:t>
+          <w:vertAlign w:val="superscript"/>
+        </w:rPr>
+        <w:t>†</w:t>
       </w:r>
       <w:r>
         <w:rPr>
@@ -2218,7 +2220,7 @@
           <w:szCs w:val="20"/>
           <w:shd w:val="clear" w:color="auto" w:fill="FFFFFF"/>
         </w:rPr>
-        <w:t xml:space="preserve">2021. </w:t>
+        <w:t>*</w:t>
       </w:r>
       <w:r>
         <w:rPr>
@@ -2227,32 +2229,557 @@
           <w:szCs w:val="20"/>
           <w:shd w:val="clear" w:color="auto" w:fill="FFFFFF"/>
         </w:rPr>
-        <w:t xml:space="preserve">Rich dynamics of a simple delay host-pathogen model </w:t>
-      </w:r>
-      <w:r>
-        <w:rPr>
-          <w:rFonts w:ascii="Arial" w:hAnsi="Arial" w:cs="Arial"/>
-          <w:color w:val="000000" w:themeColor="text1"/>
+        <w:t xml:space="preserve">, A. Adhikari, P. F. Harmon, </w:t>
+      </w:r>
+      <w:r>
+        <w:rPr>
+          <w:rFonts w:ascii="Arial" w:hAnsi="Arial" w:cs="Arial"/>
           <w:sz w:val="20"/>
           <w:szCs w:val="20"/>
           <w:shd w:val="clear" w:color="auto" w:fill="FFFFFF"/>
         </w:rPr>
-        <w:t>of cell-to-cell infection for plant virus</w:t>
-      </w:r>
-      <w:r>
-        <w:rPr>
-          <w:rFonts w:ascii="Arial" w:hAnsi="Arial" w:cs="Arial"/>
-          <w:color w:val="000000" w:themeColor="text1"/>
-          <w:sz w:val="20"/>
-          <w:szCs w:val="20"/>
-        </w:rPr>
-        <w:t xml:space="preserve">. </w:t>
+        <w:t xml:space="preserve">and </w:t>
+      </w:r>
+      <w:r>
+        <w:rPr>
+          <w:rFonts w:ascii="Arial" w:hAnsi="Arial" w:cs="Arial"/>
+          <w:sz w:val="20"/>
+          <w:szCs w:val="20"/>
+          <w:shd w:val="clear" w:color="auto" w:fill="FFFFFF"/>
+        </w:rPr>
+        <w:t xml:space="preserve">S. L. Flory. Emerging fungal pathogen on an invasive grass differentially affects native species. </w:t>
       </w:r>
       <w:r>
         <w:rPr>
           <w:rFonts w:ascii="Arial" w:hAnsi="Arial" w:cs="Arial"/>
           <w:i/>
           <w:iCs/>
+          <w:sz w:val="20"/>
+          <w:szCs w:val="20"/>
+          <w:shd w:val="clear" w:color="auto" w:fill="FFFFFF"/>
+        </w:rPr>
+        <w:t>Accepted</w:t>
+      </w:r>
+      <w:r>
+        <w:rPr>
+          <w:rFonts w:ascii="Arial" w:hAnsi="Arial" w:cs="Arial"/>
+          <w:sz w:val="20"/>
+          <w:szCs w:val="20"/>
+          <w:shd w:val="clear" w:color="auto" w:fill="FFFFFF"/>
+        </w:rPr>
+        <w:t xml:space="preserve"> for </w:t>
+      </w:r>
+      <w:r>
+        <w:rPr>
+          <w:rFonts w:ascii="Arial" w:hAnsi="Arial" w:cs="Arial"/>
+          <w:i/>
+          <w:iCs/>
+          <w:sz w:val="20"/>
+          <w:szCs w:val="20"/>
+          <w:shd w:val="clear" w:color="auto" w:fill="FFFFFF"/>
+        </w:rPr>
+        <w:t>PLOS ONE</w:t>
+      </w:r>
+      <w:r>
+        <w:rPr>
+          <w:rFonts w:ascii="Arial" w:hAnsi="Arial" w:cs="Arial"/>
+          <w:sz w:val="20"/>
+          <w:szCs w:val="20"/>
+          <w:shd w:val="clear" w:color="auto" w:fill="FFFFFF"/>
+        </w:rPr>
+        <w:t xml:space="preserve">. </w:t>
+      </w:r>
+      <w:hyperlink r:id="rId7" w:history="1">
+        <w:r>
+          <w:rPr>
+            <w:rStyle w:val="Hyperlink"/>
+            <w:rFonts w:ascii="Arial" w:hAnsi="Arial" w:cs="Arial"/>
+            <w:color w:val="auto"/>
+            <w:sz w:val="20"/>
+            <w:szCs w:val="20"/>
+            <w:shd w:val="clear" w:color="auto" w:fill="FFFFFF"/>
+          </w:rPr>
+          <w:t>https://doi.org/10.1101/2020.08.06.239319</w:t>
+        </w:r>
+      </w:hyperlink>
+    </w:p>
+    <w:p>
+      <w:pPr>
+        <w:rPr>
+          <w:rFonts w:ascii="Arial" w:hAnsi="Arial" w:cs="Arial"/>
+          <w:sz w:val="20"/>
+          <w:szCs w:val="20"/>
+          <w:shd w:val="clear" w:color="auto" w:fill="FFFFFF"/>
+        </w:rPr>
+      </w:pPr>
+      <w:r>
+        <w:rPr>
+          <w:rFonts w:ascii="Arial" w:hAnsi="Arial" w:cs="Arial"/>
+          <w:sz w:val="20"/>
+          <w:szCs w:val="20"/>
+          <w:shd w:val="clear" w:color="auto" w:fill="FFFFFF"/>
+          <w:vertAlign w:val="superscript"/>
+        </w:rPr>
+        <w:t>†</w:t>
+      </w:r>
+      <w:r>
+        <w:rPr>
+          <w:rFonts w:ascii="Arial" w:hAnsi="Arial" w:cs="Arial"/>
+          <w:sz w:val="20"/>
+          <w:szCs w:val="20"/>
+          <w:shd w:val="clear" w:color="auto" w:fill="FFFFFF"/>
+        </w:rPr>
+        <w:t>co-first authors</w:t>
+      </w:r>
+    </w:p>
+    <w:p>
+      <w:pPr>
+        <w:rPr>
+          <w:rFonts w:ascii="Arial" w:hAnsi="Arial" w:cs="Arial"/>
+          <w:sz w:val="12"/>
+          <w:szCs w:val="12"/>
+          <w:shd w:val="clear" w:color="auto" w:fill="FFFFFF"/>
+        </w:rPr>
+      </w:pPr>
+    </w:p>
+    <w:p>
+      <w:pPr>
+        <w:ind w:left="720" w:hanging="720"/>
+        <w:rPr>
+          <w:rFonts w:ascii="Arial" w:hAnsi="Arial" w:cs="Arial"/>
+          <w:i/>
+          <w:iCs/>
+          <w:sz w:val="20"/>
+          <w:szCs w:val="20"/>
+        </w:rPr>
+      </w:pPr>
+      <w:proofErr w:type="spellStart"/>
+      <w:r>
+        <w:rPr>
+          <w:rFonts w:ascii="Arial" w:hAnsi="Arial" w:cs="Arial"/>
+          <w:sz w:val="20"/>
+          <w:szCs w:val="20"/>
+          <w:shd w:val="clear" w:color="auto" w:fill="FFFFFF"/>
+        </w:rPr>
+        <w:t>Kazanski</w:t>
+      </w:r>
+      <w:proofErr w:type="spellEnd"/>
+      <w:r>
+        <w:rPr>
+          <w:rFonts w:ascii="Arial" w:hAnsi="Arial" w:cs="Arial"/>
+          <w:sz w:val="20"/>
+          <w:szCs w:val="20"/>
+          <w:shd w:val="clear" w:color="auto" w:fill="FFFFFF"/>
+        </w:rPr>
+        <w:t>, C</w:t>
+      </w:r>
+      <w:r>
+        <w:rPr>
+          <w:rFonts w:ascii="Arial" w:hAnsi="Arial" w:cs="Arial"/>
+          <w:sz w:val="20"/>
+          <w:szCs w:val="20"/>
+          <w:shd w:val="clear" w:color="auto" w:fill="FFFFFF"/>
+        </w:rPr>
+        <w:t>., J.</w:t>
+      </w:r>
+      <w:r>
+        <w:rPr>
+          <w:rFonts w:ascii="Arial" w:hAnsi="Arial" w:cs="Arial"/>
+          <w:sz w:val="20"/>
+          <w:szCs w:val="20"/>
+          <w:shd w:val="clear" w:color="auto" w:fill="FFFFFF"/>
+        </w:rPr>
+        <w:t xml:space="preserve"> Cowles, </w:t>
+      </w:r>
+      <w:r>
+        <w:rPr>
+          <w:rFonts w:ascii="Arial" w:hAnsi="Arial" w:cs="Arial"/>
+          <w:sz w:val="20"/>
+          <w:szCs w:val="20"/>
+          <w:shd w:val="clear" w:color="auto" w:fill="FFFFFF"/>
+        </w:rPr>
+        <w:t xml:space="preserve">S. </w:t>
+      </w:r>
+      <w:proofErr w:type="spellStart"/>
+      <w:r>
+        <w:rPr>
+          <w:rFonts w:ascii="Arial" w:hAnsi="Arial" w:cs="Arial"/>
+          <w:sz w:val="20"/>
+          <w:szCs w:val="20"/>
+          <w:shd w:val="clear" w:color="auto" w:fill="FFFFFF"/>
+        </w:rPr>
+        <w:t>Dymond</w:t>
+      </w:r>
+      <w:proofErr w:type="spellEnd"/>
+      <w:r>
+        <w:rPr>
+          <w:rFonts w:ascii="Arial" w:hAnsi="Arial" w:cs="Arial"/>
+          <w:sz w:val="20"/>
+          <w:szCs w:val="20"/>
+          <w:shd w:val="clear" w:color="auto" w:fill="FFFFFF"/>
+        </w:rPr>
+        <w:t>,</w:t>
+      </w:r>
+      <w:r>
+        <w:rPr>
+          <w:rFonts w:ascii="Arial" w:hAnsi="Arial" w:cs="Arial"/>
+          <w:sz w:val="20"/>
+          <w:szCs w:val="20"/>
+          <w:shd w:val="clear" w:color="auto" w:fill="FFFFFF"/>
+        </w:rPr>
+        <w:t xml:space="preserve"> A.</w:t>
+      </w:r>
+      <w:r>
+        <w:rPr>
+          <w:rFonts w:ascii="Arial" w:hAnsi="Arial" w:cs="Arial"/>
+          <w:sz w:val="20"/>
+          <w:szCs w:val="20"/>
+          <w:shd w:val="clear" w:color="auto" w:fill="FFFFFF"/>
+        </w:rPr>
+        <w:t xml:space="preserve"> Clark, </w:t>
+      </w:r>
+      <w:r>
+        <w:rPr>
+          <w:rFonts w:ascii="Arial" w:hAnsi="Arial" w:cs="Arial"/>
+          <w:sz w:val="20"/>
+          <w:szCs w:val="20"/>
+          <w:shd w:val="clear" w:color="auto" w:fill="FFFFFF"/>
+        </w:rPr>
+        <w:t>A.</w:t>
+      </w:r>
+      <w:r>
+        <w:rPr>
+          <w:rFonts w:ascii="Arial" w:hAnsi="Arial" w:cs="Arial"/>
+          <w:sz w:val="20"/>
+          <w:szCs w:val="20"/>
+          <w:shd w:val="clear" w:color="auto" w:fill="FFFFFF"/>
+        </w:rPr>
+        <w:t xml:space="preserve"> David, </w:t>
+      </w:r>
+      <w:r>
+        <w:rPr>
+          <w:rFonts w:ascii="Arial" w:hAnsi="Arial" w:cs="Arial"/>
+          <w:sz w:val="20"/>
+          <w:szCs w:val="20"/>
+          <w:shd w:val="clear" w:color="auto" w:fill="FFFFFF"/>
+        </w:rPr>
+        <w:t>J.</w:t>
+      </w:r>
+      <w:r>
+        <w:rPr>
+          <w:rFonts w:ascii="Arial" w:hAnsi="Arial" w:cs="Arial"/>
+          <w:sz w:val="20"/>
+          <w:szCs w:val="20"/>
+          <w:shd w:val="clear" w:color="auto" w:fill="FFFFFF"/>
+        </w:rPr>
+        <w:t xml:space="preserve"> </w:t>
+      </w:r>
+      <w:r>
+        <w:rPr>
+          <w:rFonts w:ascii="Arial" w:hAnsi="Arial" w:cs="Arial"/>
+          <w:sz w:val="20"/>
+          <w:szCs w:val="20"/>
+          <w:shd w:val="clear" w:color="auto" w:fill="FFFFFF"/>
+        </w:rPr>
+        <w:t xml:space="preserve">M. </w:t>
+      </w:r>
+      <w:r>
+        <w:rPr>
+          <w:rFonts w:ascii="Arial" w:hAnsi="Arial" w:cs="Arial"/>
+          <w:sz w:val="20"/>
+          <w:szCs w:val="20"/>
+          <w:shd w:val="clear" w:color="auto" w:fill="FFFFFF"/>
+        </w:rPr>
+        <w:t xml:space="preserve">Jungers, </w:t>
+      </w:r>
+      <w:r>
+        <w:rPr>
+          <w:rFonts w:ascii="Arial" w:hAnsi="Arial" w:cs="Arial"/>
+          <w:b/>
+          <w:bCs/>
+          <w:sz w:val="20"/>
+          <w:szCs w:val="20"/>
+          <w:shd w:val="clear" w:color="auto" w:fill="FFFFFF"/>
+        </w:rPr>
+        <w:t xml:space="preserve">A. </w:t>
+      </w:r>
+      <w:r>
+        <w:rPr>
+          <w:rFonts w:ascii="Arial" w:hAnsi="Arial" w:cs="Arial"/>
+          <w:b/>
+          <w:bCs/>
+          <w:sz w:val="20"/>
+          <w:szCs w:val="20"/>
+          <w:shd w:val="clear" w:color="auto" w:fill="FFFFFF"/>
+        </w:rPr>
+        <w:t xml:space="preserve">E. </w:t>
+      </w:r>
+      <w:r>
+        <w:rPr>
+          <w:rFonts w:ascii="Arial" w:hAnsi="Arial" w:cs="Arial"/>
+          <w:b/>
+          <w:bCs/>
+          <w:sz w:val="20"/>
+          <w:szCs w:val="20"/>
+          <w:shd w:val="clear" w:color="auto" w:fill="FFFFFF"/>
+        </w:rPr>
+        <w:t>Kendig</w:t>
+      </w:r>
+      <w:r>
+        <w:rPr>
+          <w:rFonts w:ascii="Arial" w:hAnsi="Arial" w:cs="Arial"/>
+          <w:sz w:val="20"/>
+          <w:szCs w:val="20"/>
+          <w:shd w:val="clear" w:color="auto" w:fill="FFFFFF"/>
+        </w:rPr>
+        <w:t xml:space="preserve">, </w:t>
+      </w:r>
+      <w:r>
+        <w:rPr>
+          <w:rFonts w:ascii="Arial" w:hAnsi="Arial" w:cs="Arial"/>
+          <w:sz w:val="20"/>
+          <w:szCs w:val="20"/>
+          <w:shd w:val="clear" w:color="auto" w:fill="FFFFFF"/>
+        </w:rPr>
+        <w:t>C.</w:t>
+      </w:r>
+      <w:r>
+        <w:rPr>
+          <w:rFonts w:ascii="Arial" w:hAnsi="Arial" w:cs="Arial"/>
+          <w:sz w:val="20"/>
+          <w:szCs w:val="20"/>
+          <w:shd w:val="clear" w:color="auto" w:fill="FFFFFF"/>
+        </w:rPr>
+        <w:t xml:space="preserve"> Riggs, </w:t>
+      </w:r>
+      <w:r>
+        <w:rPr>
+          <w:rFonts w:ascii="Arial" w:hAnsi="Arial" w:cs="Arial"/>
+          <w:sz w:val="20"/>
+          <w:szCs w:val="20"/>
+          <w:shd w:val="clear" w:color="auto" w:fill="FFFFFF"/>
+        </w:rPr>
+        <w:t xml:space="preserve">J. </w:t>
+      </w:r>
+      <w:proofErr w:type="spellStart"/>
+      <w:r>
+        <w:rPr>
+          <w:rFonts w:ascii="Arial" w:hAnsi="Arial" w:cs="Arial"/>
+          <w:sz w:val="20"/>
+          <w:szCs w:val="20"/>
+          <w:shd w:val="clear" w:color="auto" w:fill="FFFFFF"/>
+        </w:rPr>
+        <w:t>Trost</w:t>
+      </w:r>
+      <w:proofErr w:type="spellEnd"/>
+      <w:r>
+        <w:rPr>
+          <w:rFonts w:ascii="Arial" w:hAnsi="Arial" w:cs="Arial"/>
+          <w:sz w:val="20"/>
+          <w:szCs w:val="20"/>
+          <w:shd w:val="clear" w:color="auto" w:fill="FFFFFF"/>
+        </w:rPr>
+        <w:t>,</w:t>
+      </w:r>
+      <w:r>
+        <w:rPr>
+          <w:rFonts w:ascii="Arial" w:hAnsi="Arial" w:cs="Arial"/>
+          <w:sz w:val="20"/>
+          <w:szCs w:val="20"/>
+          <w:shd w:val="clear" w:color="auto" w:fill="FFFFFF"/>
+        </w:rPr>
+        <w:t xml:space="preserve"> and X.</w:t>
+      </w:r>
+      <w:r>
+        <w:rPr>
+          <w:rFonts w:ascii="Arial" w:hAnsi="Arial" w:cs="Arial"/>
+          <w:sz w:val="20"/>
+          <w:szCs w:val="20"/>
+          <w:shd w:val="clear" w:color="auto" w:fill="FFFFFF"/>
+        </w:rPr>
+        <w:t xml:space="preserve"> Wei</w:t>
+      </w:r>
+      <w:r>
+        <w:rPr>
+          <w:rFonts w:ascii="Arial" w:hAnsi="Arial" w:cs="Arial"/>
+          <w:sz w:val="20"/>
+          <w:szCs w:val="20"/>
+        </w:rPr>
+        <w:t xml:space="preserve">. </w:t>
+      </w:r>
+      <w:r>
+        <w:rPr>
+          <w:rFonts w:ascii="Arial" w:hAnsi="Arial" w:cs="Arial"/>
+          <w:sz w:val="20"/>
+          <w:szCs w:val="20"/>
+          <w:shd w:val="clear" w:color="auto" w:fill="FFFFFF"/>
+        </w:rPr>
+        <w:t>Water availability modifies productivity response to biodiversity and nitrogen in long-term grassland experiments.</w:t>
+      </w:r>
+      <w:r>
+        <w:rPr>
+          <w:rFonts w:ascii="Arial" w:hAnsi="Arial" w:cs="Arial"/>
+          <w:sz w:val="20"/>
+          <w:szCs w:val="20"/>
+        </w:rPr>
+        <w:t xml:space="preserve"> </w:t>
+      </w:r>
+      <w:r>
+        <w:rPr>
+          <w:rFonts w:ascii="Arial" w:hAnsi="Arial" w:cs="Arial"/>
+          <w:i/>
+          <w:iCs/>
+          <w:sz w:val="20"/>
+          <w:szCs w:val="20"/>
+        </w:rPr>
+        <w:t>Accepted</w:t>
+      </w:r>
+      <w:r>
+        <w:rPr>
+          <w:rFonts w:ascii="Arial" w:hAnsi="Arial" w:cs="Arial"/>
+          <w:sz w:val="20"/>
+          <w:szCs w:val="20"/>
+        </w:rPr>
+        <w:t xml:space="preserve"> </w:t>
+      </w:r>
+      <w:r>
+        <w:rPr>
+          <w:rFonts w:ascii="Arial" w:hAnsi="Arial" w:cs="Arial"/>
+          <w:sz w:val="20"/>
+          <w:szCs w:val="20"/>
+        </w:rPr>
+        <w:t>for</w:t>
+      </w:r>
+      <w:r>
+        <w:rPr>
+          <w:rFonts w:ascii="Arial" w:hAnsi="Arial" w:cs="Arial"/>
+          <w:sz w:val="20"/>
+          <w:szCs w:val="20"/>
+        </w:rPr>
+        <w:t xml:space="preserve"> </w:t>
+      </w:r>
+      <w:r>
+        <w:rPr>
+          <w:rFonts w:ascii="Arial" w:hAnsi="Arial" w:cs="Arial"/>
+          <w:i/>
+          <w:iCs/>
+          <w:sz w:val="20"/>
+          <w:szCs w:val="20"/>
+        </w:rPr>
+        <w:t>Ecological Applications.</w:t>
+      </w:r>
+    </w:p>
+    <w:p>
+      <w:pPr>
+        <w:ind w:left="720" w:hanging="720"/>
+        <w:rPr>
+          <w:rFonts w:ascii="Arial" w:hAnsi="Arial" w:cs="Arial"/>
+          <w:sz w:val="12"/>
+          <w:szCs w:val="12"/>
+          <w:shd w:val="clear" w:color="auto" w:fill="FFFFFF"/>
+        </w:rPr>
+      </w:pPr>
+    </w:p>
+    <w:p>
+      <w:pPr>
+        <w:ind w:left="720" w:hanging="720"/>
+        <w:rPr>
+          <w:rFonts w:ascii="Arial" w:hAnsi="Arial" w:cs="Arial"/>
+          <w:sz w:val="20"/>
+          <w:szCs w:val="20"/>
+        </w:rPr>
+      </w:pPr>
+      <w:r>
+        <w:rPr>
+          <w:rFonts w:ascii="Arial" w:hAnsi="Arial" w:cs="Arial"/>
+          <w:sz w:val="20"/>
+          <w:szCs w:val="20"/>
+          <w:shd w:val="clear" w:color="auto" w:fill="FFFFFF"/>
+        </w:rPr>
+        <w:t xml:space="preserve">Phan, Tin, B. Pell, </w:t>
+      </w:r>
+      <w:r>
+        <w:rPr>
+          <w:rFonts w:ascii="Arial" w:hAnsi="Arial" w:cs="Arial"/>
+          <w:b/>
+          <w:bCs/>
+          <w:sz w:val="20"/>
+          <w:szCs w:val="20"/>
+          <w:shd w:val="clear" w:color="auto" w:fill="FFFFFF"/>
+        </w:rPr>
+        <w:t>A. E. Kendig</w:t>
+      </w:r>
+      <w:r>
+        <w:rPr>
+          <w:rFonts w:ascii="Arial" w:hAnsi="Arial" w:cs="Arial"/>
+          <w:sz w:val="20"/>
+          <w:szCs w:val="20"/>
+          <w:shd w:val="clear" w:color="auto" w:fill="FFFFFF"/>
+        </w:rPr>
+        <w:t xml:space="preserve">, E. T. Borer, and Y. </w:t>
+      </w:r>
+      <w:proofErr w:type="spellStart"/>
+      <w:r>
+        <w:rPr>
+          <w:rFonts w:ascii="Arial" w:hAnsi="Arial" w:cs="Arial"/>
+          <w:sz w:val="20"/>
+          <w:szCs w:val="20"/>
+          <w:shd w:val="clear" w:color="auto" w:fill="FFFFFF"/>
+        </w:rPr>
+        <w:t>Kuang</w:t>
+      </w:r>
+      <w:proofErr w:type="spellEnd"/>
+      <w:r>
+        <w:rPr>
+          <w:rFonts w:ascii="Arial" w:hAnsi="Arial" w:cs="Arial"/>
+          <w:sz w:val="20"/>
+          <w:szCs w:val="20"/>
+          <w:shd w:val="clear" w:color="auto" w:fill="FFFFFF"/>
+        </w:rPr>
+        <w:t xml:space="preserve">. </w:t>
+      </w:r>
+      <w:r>
+        <w:rPr>
+          <w:rFonts w:ascii="Arial" w:hAnsi="Arial" w:cs="Arial"/>
+          <w:sz w:val="20"/>
+          <w:szCs w:val="20"/>
+          <w:shd w:val="clear" w:color="auto" w:fill="FFFFFF"/>
+        </w:rPr>
+        <w:t xml:space="preserve">2021. </w:t>
+      </w:r>
+      <w:r>
+        <w:rPr>
+          <w:rFonts w:ascii="Arial" w:hAnsi="Arial" w:cs="Arial"/>
+          <w:sz w:val="20"/>
+          <w:szCs w:val="20"/>
+          <w:shd w:val="clear" w:color="auto" w:fill="FFFFFF"/>
+        </w:rPr>
+        <w:t xml:space="preserve">Rich dynamics of a simple delay host-pathogen model </w:t>
+      </w:r>
+      <w:r>
+        <w:rPr>
+          <w:rFonts w:ascii="Arial" w:hAnsi="Arial" w:cs="Arial"/>
+          <w:color w:val="000000" w:themeColor="text1"/>
+          <w:sz w:val="20"/>
+          <w:szCs w:val="20"/>
+          <w:shd w:val="clear" w:color="auto" w:fill="FFFFFF"/>
+        </w:rPr>
+        <w:t>of cell-to-cell infection for plant virus</w:t>
+      </w:r>
+      <w:r>
+        <w:rPr>
+          <w:rFonts w:ascii="Arial" w:hAnsi="Arial" w:cs="Arial"/>
+          <w:color w:val="000000" w:themeColor="text1"/>
+          <w:sz w:val="20"/>
+          <w:szCs w:val="20"/>
+        </w:rPr>
+        <w:t xml:space="preserve">. </w:t>
+      </w:r>
+      <w:r>
+        <w:rPr>
+          <w:rFonts w:ascii="Arial" w:hAnsi="Arial" w:cs="Arial"/>
+          <w:i/>
+          <w:iCs/>
           <w:color w:val="000000" w:themeColor="text1"/>
           <w:sz w:val="20"/>
           <w:szCs w:val="20"/>
@@ -2279,7 +2806,7 @@
         <w:softHyphen/>
         <w:t xml:space="preserve">539. </w:t>
       </w:r>
-      <w:hyperlink r:id="rId7" w:history="1">
+      <w:hyperlink r:id="rId8" w:history="1">
         <w:r>
           <w:rPr>
             <w:rStyle w:val="Hyperlink"/>
@@ -2358,7 +2885,25 @@
           <w:szCs w:val="20"/>
           <w:shd w:val="clear" w:color="auto" w:fill="FFFFFF"/>
         </w:rPr>
-        <w:t xml:space="preserve">2020. </w:t>
+        <w:t>202</w:t>
+      </w:r>
+      <w:r>
+        <w:rPr>
+          <w:rFonts w:ascii="Arial" w:hAnsi="Arial" w:cs="Arial"/>
+          <w:sz w:val="20"/>
+          <w:szCs w:val="20"/>
+          <w:shd w:val="clear" w:color="auto" w:fill="FFFFFF"/>
+        </w:rPr>
+        <w:t>1</w:t>
+      </w:r>
+      <w:r>
+        <w:rPr>
+          <w:rFonts w:ascii="Arial" w:hAnsi="Arial" w:cs="Arial"/>
+          <w:sz w:val="20"/>
+          <w:szCs w:val="20"/>
+          <w:shd w:val="clear" w:color="auto" w:fill="FFFFFF"/>
+        </w:rPr>
+        <w:t xml:space="preserve">. </w:t>
       </w:r>
       <w:r>
         <w:rPr>
@@ -2383,6 +2928,25 @@
       <w:r>
         <w:rPr>
           <w:rFonts w:ascii="Arial" w:hAnsi="Arial" w:cs="Arial"/>
+          <w:spacing w:val="-7"/>
+          <w:sz w:val="20"/>
+          <w:szCs w:val="20"/>
+        </w:rPr>
+        <w:t xml:space="preserve"> 109: 900</w:t>
+      </w:r>
+      <w:r>
+        <w:rPr>
+          <w:rFonts w:ascii="Arial" w:hAnsi="Arial" w:cs="Arial"/>
+          <w:spacing w:val="-7"/>
+          <w:sz w:val="20"/>
+          <w:szCs w:val="20"/>
+        </w:rPr>
+        <w:softHyphen/>
+        <w:t>–912</w:t>
+      </w:r>
+      <w:r>
+        <w:rPr>
+          <w:rFonts w:ascii="Arial" w:hAnsi="Arial" w:cs="Arial"/>
           <w:b/>
           <w:bCs/>
           <w:spacing w:val="-7"/>
@@ -2391,7 +2955,7 @@
         </w:rPr>
         <w:t xml:space="preserve">. </w:t>
       </w:r>
-      <w:hyperlink r:id="rId8" w:history="1">
+      <w:hyperlink r:id="rId9" w:history="1">
         <w:r>
           <w:rPr>
             <w:rStyle w:val="Hyperlink"/>
@@ -2538,7 +3102,7 @@
         </w:rPr>
         <w:t xml:space="preserve"> </w:t>
       </w:r>
-      <w:hyperlink r:id="rId9" w:history="1">
+      <w:hyperlink r:id="rId10" w:history="1">
         <w:r>
           <w:rPr>
             <w:rStyle w:val="Hyperlink"/>
@@ -2619,12 +3183,32 @@
           <w:szCs w:val="20"/>
           <w:shd w:val="clear" w:color="auto" w:fill="FFFFFF"/>
         </w:rPr>
-        <w:t xml:space="preserve"> 58: 15.1-15.2.</w:t>
+        <w:t xml:space="preserve"> 58: 15.1</w:t>
+      </w:r>
+      <w:r>
+        <w:rPr>
+          <w:rFonts w:ascii="Arial" w:hAnsi="Arial" w:cs="Arial"/>
+          <w:color w:val="000000"/>
+          <w:sz w:val="20"/>
+          <w:szCs w:val="20"/>
+          <w:shd w:val="clear" w:color="auto" w:fill="FFFFFF"/>
+        </w:rPr>
+        <w:t>–</w:t>
+      </w:r>
+      <w:r>
+        <w:rPr>
+          <w:rFonts w:ascii="Arial" w:hAnsi="Arial" w:cs="Arial"/>
+          <w:color w:val="000000"/>
+          <w:sz w:val="20"/>
+          <w:szCs w:val="20"/>
+          <w:shd w:val="clear" w:color="auto" w:fill="FFFFFF"/>
+        </w:rPr>
+        <w:t>15.2.</w:t>
       </w:r>
       <w:r>
         <w:t xml:space="preserve"> </w:t>
       </w:r>
-      <w:hyperlink r:id="rId10" w:history="1">
+      <w:hyperlink r:id="rId11" w:history="1">
         <w:r>
           <w:rPr>
             <w:rStyle w:val="Hyperlink"/>
@@ -2732,9 +3316,29 @@
           <w:szCs w:val="20"/>
           <w:shd w:val="clear" w:color="auto" w:fill="FFFFFF"/>
         </w:rPr>
-        <w:t xml:space="preserve">16: 234-264. </w:t>
-      </w:r>
-      <w:hyperlink r:id="rId11" w:history="1">
+        <w:t>16: 234</w:t>
+      </w:r>
+      <w:r>
+        <w:rPr>
+          <w:rFonts w:ascii="Arial" w:hAnsi="Arial" w:cs="Arial"/>
+          <w:color w:val="000000" w:themeColor="text1"/>
+          <w:sz w:val="20"/>
+          <w:szCs w:val="20"/>
+          <w:shd w:val="clear" w:color="auto" w:fill="FFFFFF"/>
+        </w:rPr>
+        <w:t>–</w:t>
+      </w:r>
+      <w:r>
+        <w:rPr>
+          <w:rFonts w:ascii="Arial" w:hAnsi="Arial" w:cs="Arial"/>
+          <w:color w:val="000000" w:themeColor="text1"/>
+          <w:sz w:val="20"/>
+          <w:szCs w:val="20"/>
+          <w:shd w:val="clear" w:color="auto" w:fill="FFFFFF"/>
+        </w:rPr>
+        <w:t xml:space="preserve">264. </w:t>
+      </w:r>
+      <w:hyperlink r:id="rId12" w:history="1">
         <w:r>
           <w:t xml:space="preserve"> </w:t>
         </w:r>
@@ -2792,6 +3396,7 @@
           <w:szCs w:val="20"/>
           <w:shd w:val="clear" w:color="auto" w:fill="FFFFFF"/>
         </w:rPr>
+        <w:lastRenderedPageBreak/>
         <w:t>Kendig, A. E.</w:t>
       </w:r>
       <w:r>
@@ -2825,9 +3430,31 @@
           <w:szCs w:val="20"/>
           <w:shd w:val="clear" w:color="auto" w:fill="FFFFFF"/>
         </w:rPr>
-        <w:t xml:space="preserve"> 126: 1281-1290. </w:t>
-      </w:r>
-      <w:hyperlink r:id="rId12" w:history="1">
+        <w:t xml:space="preserve"> 126: 1281</w:t>
+      </w:r>
+      <w:r>
+        <w:rPr>
+          <w:rFonts w:ascii="Arial" w:hAnsi="Arial" w:cs="Arial"/>
+          <w:iCs/>
+          <w:color w:val="000000" w:themeColor="text1"/>
+          <w:sz w:val="20"/>
+          <w:szCs w:val="20"/>
+          <w:shd w:val="clear" w:color="auto" w:fill="FFFFFF"/>
+        </w:rPr>
+        <w:t>–</w:t>
+      </w:r>
+      <w:r>
+        <w:rPr>
+          <w:rFonts w:ascii="Arial" w:hAnsi="Arial" w:cs="Arial"/>
+          <w:iCs/>
+          <w:color w:val="000000" w:themeColor="text1"/>
+          <w:sz w:val="20"/>
+          <w:szCs w:val="20"/>
+          <w:shd w:val="clear" w:color="auto" w:fill="FFFFFF"/>
+        </w:rPr>
+        <w:t xml:space="preserve">1290. </w:t>
+      </w:r>
+      <w:hyperlink r:id="rId13" w:history="1">
         <w:r>
           <w:t xml:space="preserve"> </w:t>
         </w:r>
@@ -2925,9 +3552,23 @@
           <w:rFonts w:ascii="Arial" w:hAnsi="Arial" w:cs="Arial"/>
           <w:color w:val="000000" w:themeColor="text1"/>
         </w:rPr>
-        <w:t xml:space="preserve"> 18: 401-415. </w:t>
-      </w:r>
-      <w:hyperlink r:id="rId13" w:history="1">
+        <w:t xml:space="preserve"> 18: 401</w:t>
+      </w:r>
+      <w:r>
+        <w:rPr>
+          <w:rFonts w:ascii="Arial" w:hAnsi="Arial" w:cs="Arial"/>
+          <w:color w:val="000000" w:themeColor="text1"/>
+        </w:rPr>
+        <w:t>–</w:t>
+      </w:r>
+      <w:r>
+        <w:rPr>
+          <w:rFonts w:ascii="Arial" w:hAnsi="Arial" w:cs="Arial"/>
+          <w:color w:val="000000" w:themeColor="text1"/>
+        </w:rPr>
+        <w:t xml:space="preserve">415. </w:t>
+      </w:r>
+      <w:hyperlink r:id="rId14" w:history="1">
         <w:r>
           <w:t xml:space="preserve"> </w:t>
         </w:r>
@@ -3007,7 +3648,6 @@
           <w:rFonts w:ascii="Arial" w:hAnsi="Arial" w:cs="Arial"/>
           <w:color w:val="000000" w:themeColor="text1"/>
         </w:rPr>
-        <w:lastRenderedPageBreak/>
         <w:t xml:space="preserve">MacDougall, A. S., J. R. Bennett, J. </w:t>
       </w:r>
       <w:proofErr w:type="spellStart"/>
@@ -3132,9 +3772,23 @@
           <w:rFonts w:ascii="Arial" w:hAnsi="Arial" w:cs="Arial"/>
           <w:color w:val="000000" w:themeColor="text1"/>
         </w:rPr>
-        <w:t xml:space="preserve"> 23: 802-810. </w:t>
-      </w:r>
-      <w:hyperlink r:id="rId14" w:history="1">
+        <w:t xml:space="preserve"> 23: 802</w:t>
+      </w:r>
+      <w:r>
+        <w:rPr>
+          <w:rFonts w:ascii="Arial" w:hAnsi="Arial" w:cs="Arial"/>
+          <w:color w:val="000000" w:themeColor="text1"/>
+        </w:rPr>
+        <w:t>–</w:t>
+      </w:r>
+      <w:r>
+        <w:rPr>
+          <w:rFonts w:ascii="Arial" w:hAnsi="Arial" w:cs="Arial"/>
+          <w:color w:val="000000" w:themeColor="text1"/>
+        </w:rPr>
+        <w:t xml:space="preserve">810. </w:t>
+      </w:r>
+      <w:hyperlink r:id="rId15" w:history="1">
         <w:r>
           <w:rPr>
             <w:rStyle w:val="Hyperlink"/>
@@ -3176,6 +3830,13 @@
           <w:rFonts w:ascii="Arial" w:hAnsi="Arial" w:cs="Arial"/>
           <w:b/>
         </w:rPr>
+        <w:t xml:space="preserve">Peer-Reviewed </w:t>
+      </w:r>
+      <w:r>
+        <w:rPr>
+          <w:rFonts w:ascii="Arial" w:hAnsi="Arial" w:cs="Arial"/>
+          <w:b/>
+        </w:rPr>
         <w:t>Book Chapter</w:t>
       </w:r>
     </w:p>
@@ -3445,581 +4106,98 @@
           <w:rFonts w:ascii="Arial" w:hAnsi="Arial" w:cs="Arial"/>
           <w:b/>
         </w:rPr>
-        <w:t>Manuscripts in Prep</w:t>
-      </w:r>
-    </w:p>
-    <w:p>
-      <w:pPr>
+        <w:t>Grants and Awards</w:t>
+      </w:r>
+    </w:p>
+    <w:p>
+      <w:pPr>
+        <w:pStyle w:val="NoSpacing"/>
+        <w:ind w:left="1440" w:hanging="1440"/>
         <w:rPr>
           <w:rFonts w:ascii="Arial" w:hAnsi="Arial" w:cs="Arial"/>
           <w:color w:val="000000" w:themeColor="text1"/>
           <w:sz w:val="8"/>
           <w:szCs w:val="8"/>
-          <w:shd w:val="clear" w:color="auto" w:fill="FFFFFF"/>
-        </w:rPr>
-      </w:pPr>
-    </w:p>
-    <w:p>
-      <w:pPr>
-        <w:ind w:left="720" w:hanging="720"/>
-        <w:rPr>
-          <w:rFonts w:ascii="Arial" w:hAnsi="Arial" w:cs="Arial"/>
-          <w:sz w:val="20"/>
-          <w:szCs w:val="20"/>
-        </w:rPr>
-      </w:pPr>
-      <w:r>
-        <w:rPr>
-          <w:rFonts w:ascii="Arial" w:hAnsi="Arial" w:cs="Arial"/>
-          <w:b/>
-          <w:bCs/>
-          <w:sz w:val="20"/>
-          <w:szCs w:val="20"/>
-          <w:shd w:val="clear" w:color="auto" w:fill="FFFFFF"/>
-        </w:rPr>
-        <w:t>Kendig, A. E.</w:t>
-      </w:r>
-      <w:r>
-        <w:rPr>
-          <w:rFonts w:ascii="Arial" w:hAnsi="Arial" w:cs="Arial"/>
-          <w:sz w:val="20"/>
-          <w:szCs w:val="20"/>
-          <w:shd w:val="clear" w:color="auto" w:fill="FFFFFF"/>
-          <w:vertAlign w:val="superscript"/>
-        </w:rPr>
-        <w:t>†</w:t>
-      </w:r>
-      <w:r>
-        <w:rPr>
-          <w:rFonts w:ascii="Arial" w:hAnsi="Arial" w:cs="Arial"/>
-          <w:sz w:val="20"/>
-          <w:szCs w:val="20"/>
-          <w:shd w:val="clear" w:color="auto" w:fill="FFFFFF"/>
-        </w:rPr>
-        <w:t xml:space="preserve">, V. J. </w:t>
-      </w:r>
-      <w:proofErr w:type="spellStart"/>
-      <w:r>
-        <w:rPr>
-          <w:rFonts w:ascii="Arial" w:hAnsi="Arial" w:cs="Arial"/>
-          <w:sz w:val="20"/>
-          <w:szCs w:val="20"/>
-          <w:shd w:val="clear" w:color="auto" w:fill="FFFFFF"/>
-        </w:rPr>
-        <w:t>Svahnstrom</w:t>
-      </w:r>
-      <w:proofErr w:type="spellEnd"/>
-      <w:r>
-        <w:rPr>
-          <w:rFonts w:ascii="Arial" w:hAnsi="Arial" w:cs="Arial"/>
-          <w:sz w:val="20"/>
-          <w:szCs w:val="20"/>
-          <w:shd w:val="clear" w:color="auto" w:fill="FFFFFF"/>
-          <w:vertAlign w:val="superscript"/>
-        </w:rPr>
-        <w:t>†</w:t>
-      </w:r>
-      <w:r>
-        <w:rPr>
-          <w:rFonts w:ascii="Arial" w:hAnsi="Arial" w:cs="Arial"/>
-          <w:sz w:val="20"/>
-          <w:szCs w:val="20"/>
-          <w:shd w:val="clear" w:color="auto" w:fill="FFFFFF"/>
-        </w:rPr>
-        <w:t>*</w:t>
-      </w:r>
-      <w:r>
-        <w:rPr>
-          <w:rFonts w:ascii="Arial" w:hAnsi="Arial" w:cs="Arial"/>
-          <w:sz w:val="20"/>
-          <w:szCs w:val="20"/>
-          <w:shd w:val="clear" w:color="auto" w:fill="FFFFFF"/>
-        </w:rPr>
-        <w:t xml:space="preserve">, A. Adhikari, P. F. Harmon, </w:t>
-      </w:r>
-      <w:r>
-        <w:rPr>
-          <w:rFonts w:ascii="Arial" w:hAnsi="Arial" w:cs="Arial"/>
-          <w:sz w:val="20"/>
-          <w:szCs w:val="20"/>
-          <w:shd w:val="clear" w:color="auto" w:fill="FFFFFF"/>
-        </w:rPr>
-        <w:t xml:space="preserve">and </w:t>
-      </w:r>
-      <w:r>
-        <w:rPr>
-          <w:rFonts w:ascii="Arial" w:hAnsi="Arial" w:cs="Arial"/>
-          <w:sz w:val="20"/>
-          <w:szCs w:val="20"/>
-          <w:shd w:val="clear" w:color="auto" w:fill="FFFFFF"/>
-        </w:rPr>
-        <w:t xml:space="preserve">S. L. Flory. </w:t>
-      </w:r>
-      <w:r>
-        <w:rPr>
-          <w:rFonts w:ascii="Arial" w:hAnsi="Arial" w:cs="Arial"/>
-          <w:sz w:val="20"/>
-          <w:szCs w:val="20"/>
-          <w:shd w:val="clear" w:color="auto" w:fill="FFFFFF"/>
-        </w:rPr>
-        <w:t xml:space="preserve">Emerging fungal pathogen on an invasive grass differentially affects native species. </w:t>
-      </w:r>
-      <w:r>
-        <w:rPr>
-          <w:rFonts w:ascii="Arial" w:hAnsi="Arial" w:cs="Arial"/>
-          <w:i/>
-          <w:iCs/>
-          <w:sz w:val="20"/>
-          <w:szCs w:val="20"/>
-          <w:shd w:val="clear" w:color="auto" w:fill="FFFFFF"/>
-        </w:rPr>
-        <w:t>In review</w:t>
-      </w:r>
-      <w:r>
-        <w:rPr>
-          <w:rFonts w:ascii="Arial" w:hAnsi="Arial" w:cs="Arial"/>
-          <w:sz w:val="20"/>
-          <w:szCs w:val="20"/>
-          <w:shd w:val="clear" w:color="auto" w:fill="FFFFFF"/>
-        </w:rPr>
-        <w:t xml:space="preserve"> for </w:t>
-      </w:r>
-      <w:r>
-        <w:rPr>
-          <w:rFonts w:ascii="Arial" w:hAnsi="Arial" w:cs="Arial"/>
-          <w:i/>
-          <w:iCs/>
-          <w:sz w:val="20"/>
-          <w:szCs w:val="20"/>
-          <w:shd w:val="clear" w:color="auto" w:fill="FFFFFF"/>
-        </w:rPr>
-        <w:t>PLOS ONE</w:t>
-      </w:r>
-      <w:r>
-        <w:rPr>
-          <w:rFonts w:ascii="Arial" w:hAnsi="Arial" w:cs="Arial"/>
-          <w:sz w:val="20"/>
-          <w:szCs w:val="20"/>
-          <w:shd w:val="clear" w:color="auto" w:fill="FFFFFF"/>
-        </w:rPr>
-        <w:t xml:space="preserve">. </w:t>
-      </w:r>
-      <w:hyperlink r:id="rId15" w:history="1">
-        <w:r>
-          <w:rPr>
-            <w:rStyle w:val="Hyperlink"/>
-            <w:rFonts w:ascii="Arial" w:hAnsi="Arial" w:cs="Arial"/>
-            <w:color w:val="auto"/>
-            <w:sz w:val="20"/>
-            <w:szCs w:val="20"/>
-            <w:shd w:val="clear" w:color="auto" w:fill="FFFFFF"/>
-          </w:rPr>
-          <w:t>https://doi.org/10.1101/2020.08.06.239319</w:t>
-        </w:r>
-      </w:hyperlink>
-    </w:p>
-    <w:p>
-      <w:pPr>
-        <w:rPr>
-          <w:rFonts w:ascii="Arial" w:hAnsi="Arial" w:cs="Arial"/>
-          <w:sz w:val="20"/>
-          <w:szCs w:val="20"/>
-          <w:shd w:val="clear" w:color="auto" w:fill="FFFFFF"/>
-        </w:rPr>
-      </w:pPr>
-      <w:r>
-        <w:rPr>
-          <w:rFonts w:ascii="Arial" w:hAnsi="Arial" w:cs="Arial"/>
-          <w:sz w:val="20"/>
-          <w:szCs w:val="20"/>
-          <w:shd w:val="clear" w:color="auto" w:fill="FFFFFF"/>
-          <w:vertAlign w:val="superscript"/>
-        </w:rPr>
-        <w:t>†</w:t>
-      </w:r>
-      <w:r>
-        <w:rPr>
-          <w:rFonts w:ascii="Arial" w:hAnsi="Arial" w:cs="Arial"/>
-          <w:sz w:val="20"/>
-          <w:szCs w:val="20"/>
-          <w:shd w:val="clear" w:color="auto" w:fill="FFFFFF"/>
-        </w:rPr>
-        <w:t>co-first authors</w:t>
-      </w:r>
-    </w:p>
-    <w:p>
-      <w:pPr>
-        <w:rPr>
-          <w:rFonts w:ascii="Arial" w:hAnsi="Arial" w:cs="Arial"/>
-          <w:sz w:val="12"/>
-          <w:szCs w:val="12"/>
-          <w:shd w:val="clear" w:color="auto" w:fill="FFFFFF"/>
-        </w:rPr>
-      </w:pPr>
-    </w:p>
-    <w:p>
-      <w:pPr>
-        <w:ind w:left="720" w:hanging="720"/>
-        <w:rPr>
-          <w:rFonts w:ascii="Arial" w:hAnsi="Arial" w:cs="Arial"/>
-          <w:i/>
-          <w:iCs/>
-          <w:sz w:val="20"/>
-          <w:szCs w:val="20"/>
-        </w:rPr>
-      </w:pPr>
-      <w:proofErr w:type="spellStart"/>
-      <w:r>
-        <w:rPr>
-          <w:rFonts w:ascii="Arial" w:hAnsi="Arial" w:cs="Arial"/>
-          <w:sz w:val="20"/>
-          <w:szCs w:val="20"/>
-          <w:shd w:val="clear" w:color="auto" w:fill="FFFFFF"/>
-        </w:rPr>
-        <w:t>Kazanski</w:t>
-      </w:r>
-      <w:proofErr w:type="spellEnd"/>
-      <w:r>
-        <w:rPr>
-          <w:rFonts w:ascii="Arial" w:hAnsi="Arial" w:cs="Arial"/>
-          <w:sz w:val="20"/>
-          <w:szCs w:val="20"/>
-          <w:shd w:val="clear" w:color="auto" w:fill="FFFFFF"/>
-        </w:rPr>
-        <w:t>, C</w:t>
-      </w:r>
-      <w:r>
-        <w:rPr>
-          <w:rFonts w:ascii="Arial" w:hAnsi="Arial" w:cs="Arial"/>
-          <w:sz w:val="20"/>
-          <w:szCs w:val="20"/>
-          <w:shd w:val="clear" w:color="auto" w:fill="FFFFFF"/>
-        </w:rPr>
-        <w:t>., J.</w:t>
-      </w:r>
-      <w:r>
-        <w:rPr>
-          <w:rFonts w:ascii="Arial" w:hAnsi="Arial" w:cs="Arial"/>
-          <w:sz w:val="20"/>
-          <w:szCs w:val="20"/>
-          <w:shd w:val="clear" w:color="auto" w:fill="FFFFFF"/>
-        </w:rPr>
-        <w:t xml:space="preserve"> Cowles, </w:t>
-      </w:r>
-      <w:r>
-        <w:rPr>
-          <w:rFonts w:ascii="Arial" w:hAnsi="Arial" w:cs="Arial"/>
-          <w:sz w:val="20"/>
-          <w:szCs w:val="20"/>
-          <w:shd w:val="clear" w:color="auto" w:fill="FFFFFF"/>
-        </w:rPr>
-        <w:t xml:space="preserve">S. </w:t>
-      </w:r>
-      <w:proofErr w:type="spellStart"/>
-      <w:r>
-        <w:rPr>
-          <w:rFonts w:ascii="Arial" w:hAnsi="Arial" w:cs="Arial"/>
-          <w:sz w:val="20"/>
-          <w:szCs w:val="20"/>
-          <w:shd w:val="clear" w:color="auto" w:fill="FFFFFF"/>
-        </w:rPr>
-        <w:t>Dymond</w:t>
-      </w:r>
-      <w:proofErr w:type="spellEnd"/>
-      <w:r>
-        <w:rPr>
-          <w:rFonts w:ascii="Arial" w:hAnsi="Arial" w:cs="Arial"/>
-          <w:sz w:val="20"/>
-          <w:szCs w:val="20"/>
-          <w:shd w:val="clear" w:color="auto" w:fill="FFFFFF"/>
-        </w:rPr>
-        <w:t>,</w:t>
-      </w:r>
-      <w:r>
-        <w:rPr>
-          <w:rFonts w:ascii="Arial" w:hAnsi="Arial" w:cs="Arial"/>
-          <w:sz w:val="20"/>
-          <w:szCs w:val="20"/>
-          <w:shd w:val="clear" w:color="auto" w:fill="FFFFFF"/>
-        </w:rPr>
-        <w:t xml:space="preserve"> A.</w:t>
-      </w:r>
-      <w:r>
-        <w:rPr>
-          <w:rFonts w:ascii="Arial" w:hAnsi="Arial" w:cs="Arial"/>
-          <w:sz w:val="20"/>
-          <w:szCs w:val="20"/>
-          <w:shd w:val="clear" w:color="auto" w:fill="FFFFFF"/>
-        </w:rPr>
-        <w:t xml:space="preserve"> Clark, </w:t>
-      </w:r>
-      <w:r>
-        <w:rPr>
-          <w:rFonts w:ascii="Arial" w:hAnsi="Arial" w:cs="Arial"/>
-          <w:sz w:val="20"/>
-          <w:szCs w:val="20"/>
-          <w:shd w:val="clear" w:color="auto" w:fill="FFFFFF"/>
-        </w:rPr>
-        <w:t>A.</w:t>
-      </w:r>
-      <w:r>
-        <w:rPr>
-          <w:rFonts w:ascii="Arial" w:hAnsi="Arial" w:cs="Arial"/>
-          <w:sz w:val="20"/>
-          <w:szCs w:val="20"/>
-          <w:shd w:val="clear" w:color="auto" w:fill="FFFFFF"/>
-        </w:rPr>
-        <w:t xml:space="preserve"> David, </w:t>
-      </w:r>
-      <w:r>
-        <w:rPr>
-          <w:rFonts w:ascii="Arial" w:hAnsi="Arial" w:cs="Arial"/>
-          <w:sz w:val="20"/>
-          <w:szCs w:val="20"/>
-          <w:shd w:val="clear" w:color="auto" w:fill="FFFFFF"/>
-        </w:rPr>
-        <w:t>J.</w:t>
-      </w:r>
-      <w:r>
-        <w:rPr>
-          <w:rFonts w:ascii="Arial" w:hAnsi="Arial" w:cs="Arial"/>
-          <w:sz w:val="20"/>
-          <w:szCs w:val="20"/>
-          <w:shd w:val="clear" w:color="auto" w:fill="FFFFFF"/>
-        </w:rPr>
-        <w:t xml:space="preserve"> </w:t>
-      </w:r>
-      <w:r>
-        <w:rPr>
-          <w:rFonts w:ascii="Arial" w:hAnsi="Arial" w:cs="Arial"/>
-          <w:sz w:val="20"/>
-          <w:szCs w:val="20"/>
-          <w:shd w:val="clear" w:color="auto" w:fill="FFFFFF"/>
-        </w:rPr>
-        <w:t xml:space="preserve">M. </w:t>
-      </w:r>
-      <w:r>
-        <w:rPr>
-          <w:rFonts w:ascii="Arial" w:hAnsi="Arial" w:cs="Arial"/>
-          <w:sz w:val="20"/>
-          <w:szCs w:val="20"/>
-          <w:shd w:val="clear" w:color="auto" w:fill="FFFFFF"/>
-        </w:rPr>
-        <w:t xml:space="preserve">Jungers, </w:t>
-      </w:r>
-      <w:r>
-        <w:rPr>
-          <w:rFonts w:ascii="Arial" w:hAnsi="Arial" w:cs="Arial"/>
-          <w:b/>
-          <w:bCs/>
-          <w:sz w:val="20"/>
-          <w:szCs w:val="20"/>
-          <w:shd w:val="clear" w:color="auto" w:fill="FFFFFF"/>
-        </w:rPr>
-        <w:t>A. Kendig</w:t>
-      </w:r>
-      <w:r>
-        <w:rPr>
-          <w:rFonts w:ascii="Arial" w:hAnsi="Arial" w:cs="Arial"/>
-          <w:sz w:val="20"/>
-          <w:szCs w:val="20"/>
-          <w:shd w:val="clear" w:color="auto" w:fill="FFFFFF"/>
-        </w:rPr>
-        <w:t xml:space="preserve">, </w:t>
-      </w:r>
-      <w:r>
-        <w:rPr>
-          <w:rFonts w:ascii="Arial" w:hAnsi="Arial" w:cs="Arial"/>
-          <w:sz w:val="20"/>
-          <w:szCs w:val="20"/>
-          <w:shd w:val="clear" w:color="auto" w:fill="FFFFFF"/>
-        </w:rPr>
-        <w:t>C.</w:t>
-      </w:r>
-      <w:r>
-        <w:rPr>
-          <w:rFonts w:ascii="Arial" w:hAnsi="Arial" w:cs="Arial"/>
-          <w:sz w:val="20"/>
-          <w:szCs w:val="20"/>
-          <w:shd w:val="clear" w:color="auto" w:fill="FFFFFF"/>
-        </w:rPr>
-        <w:t xml:space="preserve"> Riggs, </w:t>
-      </w:r>
-      <w:r>
-        <w:rPr>
-          <w:rFonts w:ascii="Arial" w:hAnsi="Arial" w:cs="Arial"/>
-          <w:sz w:val="20"/>
-          <w:szCs w:val="20"/>
-          <w:shd w:val="clear" w:color="auto" w:fill="FFFFFF"/>
-        </w:rPr>
-        <w:t xml:space="preserve">J. </w:t>
-      </w:r>
-      <w:proofErr w:type="spellStart"/>
-      <w:r>
-        <w:rPr>
-          <w:rFonts w:ascii="Arial" w:hAnsi="Arial" w:cs="Arial"/>
-          <w:sz w:val="20"/>
-          <w:szCs w:val="20"/>
-          <w:shd w:val="clear" w:color="auto" w:fill="FFFFFF"/>
-        </w:rPr>
-        <w:t>Trost</w:t>
-      </w:r>
-      <w:proofErr w:type="spellEnd"/>
-      <w:r>
-        <w:rPr>
-          <w:rFonts w:ascii="Arial" w:hAnsi="Arial" w:cs="Arial"/>
-          <w:sz w:val="20"/>
-          <w:szCs w:val="20"/>
-          <w:shd w:val="clear" w:color="auto" w:fill="FFFFFF"/>
-        </w:rPr>
-        <w:t>,</w:t>
-      </w:r>
-      <w:r>
-        <w:rPr>
-          <w:rFonts w:ascii="Arial" w:hAnsi="Arial" w:cs="Arial"/>
-          <w:sz w:val="20"/>
-          <w:szCs w:val="20"/>
-          <w:shd w:val="clear" w:color="auto" w:fill="FFFFFF"/>
-        </w:rPr>
-        <w:t xml:space="preserve"> </w:t>
-      </w:r>
-      <w:r>
-        <w:rPr>
-          <w:rFonts w:ascii="Arial" w:hAnsi="Arial" w:cs="Arial"/>
-          <w:sz w:val="20"/>
-          <w:szCs w:val="20"/>
-          <w:shd w:val="clear" w:color="auto" w:fill="FFFFFF"/>
-        </w:rPr>
-        <w:t xml:space="preserve">and </w:t>
-      </w:r>
-      <w:r>
-        <w:rPr>
-          <w:rFonts w:ascii="Arial" w:hAnsi="Arial" w:cs="Arial"/>
-          <w:sz w:val="20"/>
-          <w:szCs w:val="20"/>
-          <w:shd w:val="clear" w:color="auto" w:fill="FFFFFF"/>
-        </w:rPr>
-        <w:t>X.</w:t>
-      </w:r>
-      <w:r>
-        <w:rPr>
-          <w:rFonts w:ascii="Arial" w:hAnsi="Arial" w:cs="Arial"/>
-          <w:sz w:val="20"/>
-          <w:szCs w:val="20"/>
-          <w:shd w:val="clear" w:color="auto" w:fill="FFFFFF"/>
-        </w:rPr>
-        <w:t xml:space="preserve"> Wei</w:t>
-      </w:r>
-      <w:r>
-        <w:rPr>
-          <w:rFonts w:ascii="Arial" w:hAnsi="Arial" w:cs="Arial"/>
-          <w:sz w:val="20"/>
-          <w:szCs w:val="20"/>
-        </w:rPr>
-        <w:t xml:space="preserve">. </w:t>
-      </w:r>
-      <w:r>
-        <w:rPr>
-          <w:rFonts w:ascii="Arial" w:hAnsi="Arial" w:cs="Arial"/>
-          <w:sz w:val="20"/>
-          <w:szCs w:val="20"/>
-          <w:shd w:val="clear" w:color="auto" w:fill="FFFFFF"/>
-        </w:rPr>
-        <w:t>Water availability modifies productivity response to biodiversity and nitrogen in long-term grassland experiments.</w:t>
-      </w:r>
-      <w:r>
-        <w:rPr>
-          <w:rFonts w:ascii="Arial" w:hAnsi="Arial" w:cs="Arial"/>
-          <w:sz w:val="20"/>
-          <w:szCs w:val="20"/>
-        </w:rPr>
-        <w:t xml:space="preserve"> </w:t>
-      </w:r>
-      <w:r>
-        <w:rPr>
-          <w:rFonts w:ascii="Arial" w:hAnsi="Arial" w:cs="Arial"/>
-          <w:i/>
-          <w:iCs/>
-          <w:sz w:val="20"/>
-          <w:szCs w:val="20"/>
-        </w:rPr>
-        <w:t>In review</w:t>
-      </w:r>
-      <w:r>
-        <w:rPr>
-          <w:rFonts w:ascii="Arial" w:hAnsi="Arial" w:cs="Arial"/>
-          <w:sz w:val="20"/>
-          <w:szCs w:val="20"/>
-        </w:rPr>
-        <w:t xml:space="preserve"> </w:t>
-      </w:r>
-      <w:r>
-        <w:rPr>
-          <w:rFonts w:ascii="Arial" w:hAnsi="Arial" w:cs="Arial"/>
-          <w:sz w:val="20"/>
-          <w:szCs w:val="20"/>
-        </w:rPr>
-        <w:t>for</w:t>
-      </w:r>
-      <w:r>
-        <w:rPr>
-          <w:rFonts w:ascii="Arial" w:hAnsi="Arial" w:cs="Arial"/>
-          <w:sz w:val="20"/>
-          <w:szCs w:val="20"/>
-        </w:rPr>
-        <w:t xml:space="preserve"> </w:t>
-      </w:r>
-      <w:r>
-        <w:rPr>
-          <w:rFonts w:ascii="Arial" w:hAnsi="Arial" w:cs="Arial"/>
-          <w:i/>
-          <w:iCs/>
-          <w:sz w:val="20"/>
-          <w:szCs w:val="20"/>
-        </w:rPr>
-        <w:t>Ecological Applications.</w:t>
-      </w:r>
-    </w:p>
-    <w:p>
-      <w:pPr>
-        <w:rPr>
-          <w:rFonts w:ascii="Arial" w:hAnsi="Arial" w:cs="Arial"/>
-          <w:color w:val="000000" w:themeColor="text1"/>
-          <w:sz w:val="16"/>
-          <w:szCs w:val="16"/>
-          <w:shd w:val="clear" w:color="auto" w:fill="FFFFFF"/>
-        </w:rPr>
-      </w:pPr>
-    </w:p>
-    <w:p>
-      <w:pPr>
-        <w:pBdr>
-          <w:bottom w:val="single" w:sz="4" w:space="1" w:color="auto"/>
-        </w:pBdr>
-        <w:rPr>
-          <w:rFonts w:ascii="Arial" w:hAnsi="Arial" w:cs="Arial"/>
-          <w:b/>
-        </w:rPr>
-      </w:pPr>
-      <w:r>
-        <w:rPr>
-          <w:rFonts w:ascii="Arial" w:hAnsi="Arial" w:cs="Arial"/>
-          <w:b/>
-        </w:rPr>
-        <w:t>Grants and Awards</w:t>
-      </w:r>
-    </w:p>
-    <w:p>
-      <w:pPr>
-        <w:pStyle w:val="NoSpacing"/>
+        </w:rPr>
+      </w:pPr>
+    </w:p>
+    <w:p>
+      <w:pPr>
         <w:ind w:left="1440" w:hanging="1440"/>
         <w:rPr>
           <w:rFonts w:ascii="Arial" w:hAnsi="Arial" w:cs="Arial"/>
           <w:color w:val="000000" w:themeColor="text1"/>
-          <w:sz w:val="8"/>
-          <w:szCs w:val="8"/>
-        </w:rPr>
-      </w:pPr>
+          <w:sz w:val="20"/>
+          <w:szCs w:val="20"/>
+        </w:rPr>
+      </w:pPr>
+      <w:r>
+        <w:rPr>
+          <w:rFonts w:ascii="Arial" w:hAnsi="Arial" w:cs="Arial"/>
+          <w:color w:val="000000" w:themeColor="text1"/>
+          <w:sz w:val="20"/>
+          <w:szCs w:val="20"/>
+        </w:rPr>
+        <w:t>Army Corps of Engineers: Using Long-Term Datasets to Understanding Impacts of Aquatic Plant</w:t>
+      </w:r>
+      <w:r>
+        <w:rPr>
+          <w:rFonts w:ascii="Arial" w:hAnsi="Arial" w:cs="Arial"/>
+          <w:color w:val="000000" w:themeColor="text1"/>
+          <w:sz w:val="20"/>
+          <w:szCs w:val="20"/>
+        </w:rPr>
+        <w:tab/>
+        <w:t xml:space="preserve">    </w:t>
+      </w:r>
+      <w:r>
+        <w:rPr>
+          <w:rFonts w:ascii="Arial" w:hAnsi="Arial" w:cs="Arial"/>
+          <w:color w:val="000000" w:themeColor="text1"/>
+          <w:sz w:val="20"/>
+          <w:szCs w:val="20"/>
+        </w:rPr>
+        <w:tab/>
+      </w:r>
+      <w:r>
+        <w:rPr>
+          <w:rFonts w:ascii="Arial" w:hAnsi="Arial" w:cs="Arial"/>
+          <w:color w:val="000000" w:themeColor="text1"/>
+          <w:sz w:val="20"/>
+          <w:szCs w:val="20"/>
+        </w:rPr>
+        <w:tab/>
+        <w:t xml:space="preserve">    </w:t>
+      </w:r>
+      <w:r>
+        <w:rPr>
+          <w:rFonts w:ascii="Arial" w:hAnsi="Arial" w:cs="Arial"/>
+          <w:color w:val="000000" w:themeColor="text1"/>
+          <w:sz w:val="20"/>
+          <w:szCs w:val="20"/>
+        </w:rPr>
+        <w:t>2020</w:t>
+      </w:r>
+    </w:p>
+    <w:p>
+      <w:pPr>
+        <w:ind w:left="1440" w:hanging="1440"/>
+        <w:rPr>
+          <w:rFonts w:ascii="Arial" w:hAnsi="Arial" w:cs="Arial"/>
+          <w:color w:val="000000" w:themeColor="text1"/>
+          <w:sz w:val="20"/>
+          <w:szCs w:val="20"/>
+        </w:rPr>
+      </w:pPr>
+      <w:r>
+        <w:rPr>
+          <w:rFonts w:ascii="Arial" w:hAnsi="Arial" w:cs="Arial"/>
+          <w:color w:val="000000" w:themeColor="text1"/>
+          <w:sz w:val="20"/>
+          <w:szCs w:val="20"/>
+        </w:rPr>
+        <w:t>Management in Florida; Co-PI ($348,416)</w:t>
+      </w:r>
     </w:p>
     <w:p>
       <w:pPr>
@@ -8794,71 +8972,90 @@
           <w:sz w:val="20"/>
           <w:szCs w:val="20"/>
         </w:rPr>
-        <w:t>Helper Instructor, Data Carpentry, The Carpentries</w:t>
-      </w:r>
-      <w:r>
-        <w:rPr>
-          <w:rFonts w:ascii="Arial" w:hAnsi="Arial" w:cs="Arial"/>
-          <w:color w:val="000000" w:themeColor="text1"/>
-          <w:sz w:val="20"/>
-          <w:szCs w:val="20"/>
-        </w:rPr>
-        <w:tab/>
-      </w:r>
-      <w:r>
-        <w:rPr>
-          <w:rFonts w:ascii="Arial" w:hAnsi="Arial" w:cs="Arial"/>
-          <w:color w:val="000000" w:themeColor="text1"/>
-          <w:sz w:val="20"/>
-          <w:szCs w:val="20"/>
-        </w:rPr>
-        <w:tab/>
-      </w:r>
-      <w:r>
-        <w:rPr>
-          <w:rFonts w:ascii="Arial" w:hAnsi="Arial" w:cs="Arial"/>
-          <w:color w:val="000000" w:themeColor="text1"/>
-          <w:sz w:val="20"/>
-          <w:szCs w:val="20"/>
-        </w:rPr>
-        <w:tab/>
-      </w:r>
-      <w:r>
-        <w:rPr>
-          <w:rFonts w:ascii="Arial" w:hAnsi="Arial" w:cs="Arial"/>
-          <w:color w:val="000000" w:themeColor="text1"/>
-          <w:sz w:val="20"/>
-          <w:szCs w:val="20"/>
-        </w:rPr>
-        <w:tab/>
-      </w:r>
-      <w:r>
-        <w:rPr>
-          <w:rFonts w:ascii="Arial" w:hAnsi="Arial" w:cs="Arial"/>
-          <w:color w:val="000000" w:themeColor="text1"/>
-          <w:sz w:val="20"/>
-          <w:szCs w:val="20"/>
-        </w:rPr>
-        <w:tab/>
-      </w:r>
-      <w:r>
-        <w:rPr>
-          <w:rFonts w:ascii="Arial" w:hAnsi="Arial" w:cs="Arial"/>
-          <w:color w:val="000000" w:themeColor="text1"/>
-          <w:sz w:val="20"/>
-          <w:szCs w:val="20"/>
-        </w:rPr>
-        <w:tab/>
-      </w:r>
-      <w:r>
-        <w:rPr>
-          <w:rFonts w:ascii="Arial" w:hAnsi="Arial" w:cs="Arial"/>
-          <w:color w:val="000000" w:themeColor="text1"/>
-          <w:sz w:val="20"/>
-          <w:szCs w:val="20"/>
-        </w:rPr>
-        <w:tab/>
-        <w:t xml:space="preserve">   2020–present</w:t>
+        <w:t>Instructor, Data Carpentry, The Carpentries</w:t>
+      </w:r>
+      <w:r>
+        <w:rPr>
+          <w:rFonts w:ascii="Arial" w:hAnsi="Arial" w:cs="Arial"/>
+          <w:color w:val="000000" w:themeColor="text1"/>
+          <w:sz w:val="20"/>
+          <w:szCs w:val="20"/>
+        </w:rPr>
+        <w:tab/>
+      </w:r>
+      <w:r>
+        <w:rPr>
+          <w:rFonts w:ascii="Arial" w:hAnsi="Arial" w:cs="Arial"/>
+          <w:color w:val="000000" w:themeColor="text1"/>
+          <w:sz w:val="20"/>
+          <w:szCs w:val="20"/>
+        </w:rPr>
+        <w:tab/>
+      </w:r>
+      <w:r>
+        <w:rPr>
+          <w:rFonts w:ascii="Arial" w:hAnsi="Arial" w:cs="Arial"/>
+          <w:color w:val="000000" w:themeColor="text1"/>
+          <w:sz w:val="20"/>
+          <w:szCs w:val="20"/>
+        </w:rPr>
+        <w:tab/>
+      </w:r>
+      <w:r>
+        <w:rPr>
+          <w:rFonts w:ascii="Arial" w:hAnsi="Arial" w:cs="Arial"/>
+          <w:color w:val="000000" w:themeColor="text1"/>
+          <w:sz w:val="20"/>
+          <w:szCs w:val="20"/>
+        </w:rPr>
+        <w:tab/>
+      </w:r>
+      <w:r>
+        <w:rPr>
+          <w:rFonts w:ascii="Arial" w:hAnsi="Arial" w:cs="Arial"/>
+          <w:color w:val="000000" w:themeColor="text1"/>
+          <w:sz w:val="20"/>
+          <w:szCs w:val="20"/>
+        </w:rPr>
+        <w:tab/>
+      </w:r>
+      <w:r>
+        <w:rPr>
+          <w:rFonts w:ascii="Arial" w:hAnsi="Arial" w:cs="Arial"/>
+          <w:color w:val="000000" w:themeColor="text1"/>
+          <w:sz w:val="20"/>
+          <w:szCs w:val="20"/>
+        </w:rPr>
+        <w:tab/>
+      </w:r>
+      <w:r>
+        <w:rPr>
+          <w:rFonts w:ascii="Arial" w:hAnsi="Arial" w:cs="Arial"/>
+          <w:color w:val="000000" w:themeColor="text1"/>
+          <w:sz w:val="20"/>
+          <w:szCs w:val="20"/>
+        </w:rPr>
+        <w:tab/>
+        <w:t xml:space="preserve">   </w:t>
+      </w:r>
+      <w:r>
+        <w:rPr>
+          <w:rFonts w:ascii="Arial" w:hAnsi="Arial" w:cs="Arial"/>
+          <w:color w:val="000000" w:themeColor="text1"/>
+          <w:sz w:val="20"/>
+          <w:szCs w:val="20"/>
+        </w:rPr>
+        <w:tab/>
+        <w:t xml:space="preserve">   </w:t>
+      </w:r>
+      <w:r>
+        <w:rPr>
+          <w:rFonts w:ascii="Arial" w:hAnsi="Arial" w:cs="Arial"/>
+          <w:color w:val="000000" w:themeColor="text1"/>
+          <w:sz w:val="20"/>
+          <w:szCs w:val="20"/>
+        </w:rPr>
+        <w:t>2020–present</w:t>
       </w:r>
     </w:p>
     <w:p>
@@ -10376,89 +10573,100 @@
           <w:sz w:val="20"/>
           <w:szCs w:val="20"/>
         </w:rPr>
-        <w:t xml:space="preserve"> Plant Damage</w:t>
-      </w:r>
-      <w:r>
-        <w:rPr>
-          <w:rFonts w:ascii="Arial" w:hAnsi="Arial" w:cs="Arial"/>
-          <w:bCs/>
-          <w:sz w:val="20"/>
-          <w:szCs w:val="20"/>
-        </w:rPr>
-        <w:tab/>
-      </w:r>
-      <w:r>
-        <w:rPr>
-          <w:rFonts w:ascii="Arial" w:hAnsi="Arial" w:cs="Arial"/>
-          <w:bCs/>
-          <w:sz w:val="20"/>
-          <w:szCs w:val="20"/>
-        </w:rPr>
-        <w:tab/>
-      </w:r>
-      <w:r>
-        <w:rPr>
-          <w:rFonts w:ascii="Arial" w:hAnsi="Arial" w:cs="Arial"/>
-          <w:sz w:val="20"/>
-          <w:szCs w:val="20"/>
-        </w:rPr>
-        <w:tab/>
-      </w:r>
-      <w:r>
-        <w:rPr>
-          <w:rFonts w:ascii="Arial" w:hAnsi="Arial" w:cs="Arial"/>
-          <w:sz w:val="20"/>
-          <w:szCs w:val="20"/>
-        </w:rPr>
-        <w:tab/>
-      </w:r>
-      <w:r>
-        <w:rPr>
-          <w:rFonts w:ascii="Arial" w:hAnsi="Arial" w:cs="Arial"/>
-          <w:sz w:val="20"/>
-          <w:szCs w:val="20"/>
-        </w:rPr>
-        <w:tab/>
-      </w:r>
-      <w:r>
-        <w:rPr>
-          <w:rFonts w:ascii="Arial" w:hAnsi="Arial" w:cs="Arial"/>
-          <w:sz w:val="20"/>
-          <w:szCs w:val="20"/>
-        </w:rPr>
-        <w:tab/>
-      </w:r>
-      <w:r>
-        <w:rPr>
-          <w:rFonts w:ascii="Arial" w:hAnsi="Arial" w:cs="Arial"/>
-          <w:sz w:val="20"/>
-          <w:szCs w:val="20"/>
-        </w:rPr>
-        <w:tab/>
-      </w:r>
-      <w:r>
-        <w:rPr>
-          <w:rFonts w:ascii="Arial" w:hAnsi="Arial" w:cs="Arial"/>
-          <w:sz w:val="20"/>
-          <w:szCs w:val="20"/>
-        </w:rPr>
-        <w:tab/>
-      </w:r>
-      <w:r>
-        <w:rPr>
-          <w:rFonts w:ascii="Arial" w:hAnsi="Arial" w:cs="Arial"/>
-          <w:sz w:val="20"/>
-          <w:szCs w:val="20"/>
-        </w:rPr>
-        <w:tab/>
-      </w:r>
-      <w:r>
-        <w:rPr>
-          <w:rFonts w:ascii="Arial" w:hAnsi="Arial" w:cs="Arial"/>
-          <w:sz w:val="20"/>
-          <w:szCs w:val="20"/>
-        </w:rPr>
-        <w:t xml:space="preserve">   2018–present</w:t>
+        <w:t xml:space="preserve"> </w:t>
+      </w:r>
+      <w:r>
+        <w:rPr>
+          <w:rFonts w:ascii="Arial" w:hAnsi="Arial" w:cs="Arial"/>
+          <w:bCs/>
+          <w:i/>
+          <w:iCs/>
+          <w:sz w:val="20"/>
+          <w:szCs w:val="20"/>
+        </w:rPr>
+        <w:t>Disease Detectives</w:t>
+      </w:r>
+      <w:r>
+        <w:rPr>
+          <w:rFonts w:ascii="Arial" w:hAnsi="Arial" w:cs="Arial"/>
+          <w:bCs/>
+          <w:sz w:val="20"/>
+          <w:szCs w:val="20"/>
+        </w:rPr>
+        <w:tab/>
+      </w:r>
+      <w:r>
+        <w:rPr>
+          <w:rFonts w:ascii="Arial" w:hAnsi="Arial" w:cs="Arial"/>
+          <w:bCs/>
+          <w:sz w:val="20"/>
+          <w:szCs w:val="20"/>
+        </w:rPr>
+        <w:tab/>
+      </w:r>
+      <w:r>
+        <w:rPr>
+          <w:rFonts w:ascii="Arial" w:hAnsi="Arial" w:cs="Arial"/>
+          <w:sz w:val="20"/>
+          <w:szCs w:val="20"/>
+        </w:rPr>
+        <w:tab/>
+      </w:r>
+      <w:r>
+        <w:rPr>
+          <w:rFonts w:ascii="Arial" w:hAnsi="Arial" w:cs="Arial"/>
+          <w:sz w:val="20"/>
+          <w:szCs w:val="20"/>
+        </w:rPr>
+        <w:tab/>
+      </w:r>
+      <w:r>
+        <w:rPr>
+          <w:rFonts w:ascii="Arial" w:hAnsi="Arial" w:cs="Arial"/>
+          <w:sz w:val="20"/>
+          <w:szCs w:val="20"/>
+        </w:rPr>
+        <w:tab/>
+      </w:r>
+      <w:r>
+        <w:rPr>
+          <w:rFonts w:ascii="Arial" w:hAnsi="Arial" w:cs="Arial"/>
+          <w:sz w:val="20"/>
+          <w:szCs w:val="20"/>
+        </w:rPr>
+        <w:tab/>
+      </w:r>
+      <w:r>
+        <w:rPr>
+          <w:rFonts w:ascii="Arial" w:hAnsi="Arial" w:cs="Arial"/>
+          <w:sz w:val="20"/>
+          <w:szCs w:val="20"/>
+        </w:rPr>
+        <w:tab/>
+      </w:r>
+      <w:r>
+        <w:rPr>
+          <w:rFonts w:ascii="Arial" w:hAnsi="Arial" w:cs="Arial"/>
+          <w:sz w:val="20"/>
+          <w:szCs w:val="20"/>
+        </w:rPr>
+        <w:tab/>
+      </w:r>
+      <w:r>
+        <w:rPr>
+          <w:rFonts w:ascii="Arial" w:hAnsi="Arial" w:cs="Arial"/>
+          <w:sz w:val="20"/>
+          <w:szCs w:val="20"/>
+        </w:rPr>
+        <w:t xml:space="preserve">   </w:t>
+      </w:r>
+      <w:r>
+        <w:rPr>
+          <w:rFonts w:ascii="Arial" w:hAnsi="Arial" w:cs="Arial"/>
+          <w:sz w:val="20"/>
+          <w:szCs w:val="20"/>
+        </w:rPr>
+        <w:t>2018–present</w:t>
       </w:r>
     </w:p>
     <w:p>
@@ -11495,180 +11703,6 @@
           <w:szCs w:val="20"/>
         </w:rPr>
         <w:t>2012–2016</w:t>
-      </w:r>
-    </w:p>
-    <w:p>
-      <w:pPr>
-        <w:rPr>
-          <w:rFonts w:ascii="Arial" w:hAnsi="Arial" w:cs="Arial"/>
-          <w:sz w:val="12"/>
-          <w:szCs w:val="12"/>
-        </w:rPr>
-      </w:pPr>
-    </w:p>
-    <w:p>
-      <w:pPr>
-        <w:rPr>
-          <w:rFonts w:ascii="Arial" w:hAnsi="Arial" w:cs="Arial"/>
-          <w:bCs/>
-          <w:sz w:val="20"/>
-          <w:szCs w:val="20"/>
-        </w:rPr>
-      </w:pPr>
-      <w:r>
-        <w:rPr>
-          <w:rFonts w:ascii="Arial" w:hAnsi="Arial" w:cs="Arial"/>
-          <w:bCs/>
-          <w:sz w:val="20"/>
-          <w:szCs w:val="20"/>
-        </w:rPr>
-        <w:t xml:space="preserve">Co-Producer, </w:t>
-      </w:r>
-      <w:r>
-        <w:rPr>
-          <w:rFonts w:ascii="Arial" w:hAnsi="Arial" w:cs="Arial"/>
-          <w:bCs/>
-          <w:i/>
-          <w:iCs/>
-          <w:sz w:val="20"/>
-          <w:szCs w:val="20"/>
-        </w:rPr>
-        <w:t>Biodiversity Briefs Podcast Series</w:t>
-      </w:r>
-      <w:r>
-        <w:rPr>
-          <w:rFonts w:ascii="Arial" w:hAnsi="Arial" w:cs="Arial"/>
-          <w:bCs/>
-          <w:sz w:val="20"/>
-          <w:szCs w:val="20"/>
-        </w:rPr>
-        <w:tab/>
-      </w:r>
-      <w:r>
-        <w:rPr>
-          <w:rFonts w:ascii="Arial" w:hAnsi="Arial" w:cs="Arial"/>
-          <w:bCs/>
-          <w:sz w:val="20"/>
-          <w:szCs w:val="20"/>
-        </w:rPr>
-        <w:tab/>
-      </w:r>
-      <w:r>
-        <w:rPr>
-          <w:rFonts w:ascii="Arial" w:hAnsi="Arial" w:cs="Arial"/>
-          <w:bCs/>
-          <w:sz w:val="20"/>
-          <w:szCs w:val="20"/>
-        </w:rPr>
-        <w:tab/>
-      </w:r>
-      <w:r>
-        <w:rPr>
-          <w:rFonts w:ascii="Arial" w:hAnsi="Arial" w:cs="Arial"/>
-          <w:bCs/>
-          <w:sz w:val="20"/>
-          <w:szCs w:val="20"/>
-        </w:rPr>
-        <w:tab/>
-      </w:r>
-      <w:r>
-        <w:rPr>
-          <w:rFonts w:ascii="Arial" w:hAnsi="Arial" w:cs="Arial"/>
-          <w:bCs/>
-          <w:sz w:val="20"/>
-          <w:szCs w:val="20"/>
-        </w:rPr>
-        <w:tab/>
-      </w:r>
-      <w:r>
-        <w:rPr>
-          <w:rFonts w:ascii="Arial" w:hAnsi="Arial" w:cs="Arial"/>
-          <w:bCs/>
-          <w:sz w:val="20"/>
-          <w:szCs w:val="20"/>
-        </w:rPr>
-        <w:tab/>
-        <w:t xml:space="preserve">    </w:t>
-      </w:r>
-      <w:r>
-        <w:rPr>
-          <w:rFonts w:ascii="Arial" w:hAnsi="Arial" w:cs="Arial"/>
-          <w:bCs/>
-          <w:sz w:val="20"/>
-          <w:szCs w:val="20"/>
-        </w:rPr>
-        <w:tab/>
-        <w:t xml:space="preserve">   </w:t>
-      </w:r>
-      <w:r>
-        <w:rPr>
-          <w:rFonts w:ascii="Arial" w:hAnsi="Arial" w:cs="Arial"/>
-          <w:bCs/>
-          <w:sz w:val="20"/>
-          <w:szCs w:val="20"/>
-        </w:rPr>
-        <w:tab/>
-      </w:r>
-      <w:r>
-        <w:rPr>
-          <w:rFonts w:ascii="Arial" w:hAnsi="Arial" w:cs="Arial"/>
-          <w:bCs/>
-          <w:sz w:val="20"/>
-          <w:szCs w:val="20"/>
-        </w:rPr>
-        <w:tab/>
-        <w:t xml:space="preserve">   </w:t>
-      </w:r>
-      <w:r>
-        <w:rPr>
-          <w:rFonts w:ascii="Arial" w:hAnsi="Arial" w:cs="Arial"/>
-          <w:bCs/>
-          <w:sz w:val="20"/>
-          <w:szCs w:val="20"/>
-        </w:rPr>
-        <w:t xml:space="preserve"> </w:t>
-      </w:r>
-      <w:r>
-        <w:rPr>
-          <w:rFonts w:ascii="Arial" w:hAnsi="Arial" w:cs="Arial"/>
-          <w:bCs/>
-          <w:sz w:val="20"/>
-          <w:szCs w:val="20"/>
-        </w:rPr>
-        <w:t>2015</w:t>
-      </w:r>
-    </w:p>
-    <w:p>
-      <w:pPr>
-        <w:rPr>
-          <w:rStyle w:val="Hyperlink"/>
-          <w:rFonts w:ascii="Arial" w:hAnsi="Arial" w:cs="Arial"/>
-          <w:color w:val="000000" w:themeColor="text1"/>
-          <w:sz w:val="20"/>
-          <w:szCs w:val="20"/>
-        </w:rPr>
-      </w:pPr>
-      <w:hyperlink r:id="rId16" w:history="1">
-        <w:r>
-          <w:rPr>
-            <w:rStyle w:val="Hyperlink"/>
-            <w:rFonts w:ascii="Arial" w:hAnsi="Arial" w:cs="Arial"/>
-            <w:color w:val="000000" w:themeColor="text1"/>
-            <w:sz w:val="20"/>
-            <w:szCs w:val="20"/>
-          </w:rPr>
-          <w:t>https://cbs.umn.edu/blogs/cbs-connect/biodiversity-briefs-podcast-series-launches</w:t>
-        </w:r>
-      </w:hyperlink>
-      <w:r>
-        <w:rPr>
-          <w:rStyle w:val="Hyperlink"/>
-          <w:rFonts w:ascii="Arial" w:hAnsi="Arial" w:cs="Arial"/>
-          <w:color w:val="000000" w:themeColor="text1"/>
-          <w:sz w:val="20"/>
-          <w:szCs w:val="20"/>
-        </w:rPr>
-        <w:t xml:space="preserve"> </w:t>
       </w:r>
     </w:p>
     <w:p>
@@ -11768,7 +11802,46 @@
           <w:sz w:val="20"/>
           <w:szCs w:val="20"/>
         </w:rPr>
-        <w:t xml:space="preserve">The American Naturalist, </w:t>
+        <w:t xml:space="preserve">The American Naturalist, Biological Invasions, Ecology and Evolution, Ecology Letters, </w:t>
+      </w:r>
+      <w:r>
+        <w:rPr>
+          <w:rFonts w:ascii="Arial" w:hAnsi="Arial" w:cs="Arial"/>
+          <w:i/>
+          <w:color w:val="000000" w:themeColor="text1"/>
+          <w:sz w:val="20"/>
+          <w:szCs w:val="20"/>
+        </w:rPr>
+        <w:t>Fungal Ecology, Journal of Animal Ecolog</w:t>
+      </w:r>
+      <w:r>
+        <w:rPr>
+          <w:rFonts w:ascii="Arial" w:hAnsi="Arial" w:cs="Arial"/>
+          <w:i/>
+          <w:color w:val="000000" w:themeColor="text1"/>
+          <w:sz w:val="20"/>
+          <w:szCs w:val="20"/>
+        </w:rPr>
+        <w:t>y, Journal of Applied Ecolog</w:t>
+      </w:r>
+      <w:r>
+        <w:rPr>
+          <w:rFonts w:ascii="Arial" w:hAnsi="Arial" w:cs="Arial"/>
+          <w:i/>
+          <w:color w:val="000000" w:themeColor="text1"/>
+          <w:sz w:val="20"/>
+          <w:szCs w:val="20"/>
+        </w:rPr>
+        <w:t>y</w:t>
+      </w:r>
+      <w:r>
+        <w:rPr>
+          <w:rFonts w:ascii="Arial" w:hAnsi="Arial" w:cs="Arial"/>
+          <w:color w:val="000000" w:themeColor="text1"/>
+          <w:sz w:val="20"/>
+          <w:szCs w:val="20"/>
+        </w:rPr>
+        <w:t xml:space="preserve">, </w:t>
       </w:r>
       <w:r>
         <w:rPr>
@@ -11779,7 +11852,16 @@
           <w:sz w:val="20"/>
           <w:szCs w:val="20"/>
         </w:rPr>
-        <w:t xml:space="preserve">Biological Invasions, </w:t>
+        <w:t>Journal of Ecology</w:t>
+      </w:r>
+      <w:r>
+        <w:rPr>
+          <w:rFonts w:ascii="Arial" w:hAnsi="Arial" w:cs="Arial"/>
+          <w:color w:val="000000" w:themeColor="text1"/>
+          <w:sz w:val="20"/>
+          <w:szCs w:val="20"/>
+        </w:rPr>
+        <w:t xml:space="preserve">, </w:t>
       </w:r>
       <w:r>
         <w:rPr>
@@ -11790,99 +11872,7 @@
           <w:sz w:val="20"/>
           <w:szCs w:val="20"/>
         </w:rPr>
-        <w:t xml:space="preserve">Ecology and Evolution, Ecology Letters, </w:t>
-      </w:r>
-      <w:r>
-        <w:rPr>
-          <w:rFonts w:ascii="Arial" w:hAnsi="Arial" w:cs="Arial"/>
-          <w:i/>
-          <w:color w:val="000000" w:themeColor="text1"/>
-          <w:sz w:val="20"/>
-          <w:szCs w:val="20"/>
-        </w:rPr>
-        <w:t>Fungal Ecology, Journal of Animal Ecolog</w:t>
-      </w:r>
-      <w:r>
-        <w:rPr>
-          <w:rFonts w:ascii="Arial" w:hAnsi="Arial" w:cs="Arial"/>
-          <w:i/>
-          <w:color w:val="000000" w:themeColor="text1"/>
-          <w:sz w:val="20"/>
-          <w:szCs w:val="20"/>
-        </w:rPr>
-        <w:t>y, Journal of Applied Ecolog</w:t>
-      </w:r>
-      <w:r>
-        <w:rPr>
-          <w:rFonts w:ascii="Arial" w:hAnsi="Arial" w:cs="Arial"/>
-          <w:i/>
-          <w:color w:val="000000" w:themeColor="text1"/>
-          <w:sz w:val="20"/>
-          <w:szCs w:val="20"/>
-        </w:rPr>
-        <w:t>y</w:t>
-      </w:r>
-      <w:r>
-        <w:rPr>
-          <w:rFonts w:ascii="Arial" w:hAnsi="Arial" w:cs="Arial"/>
-          <w:color w:val="000000" w:themeColor="text1"/>
-          <w:sz w:val="20"/>
-          <w:szCs w:val="20"/>
-        </w:rPr>
-        <w:t xml:space="preserve">, </w:t>
-      </w:r>
-      <w:r>
-        <w:rPr>
-          <w:rFonts w:ascii="Arial" w:hAnsi="Arial" w:cs="Arial"/>
-          <w:i/>
-          <w:iCs/>
-          <w:color w:val="000000" w:themeColor="text1"/>
-          <w:sz w:val="20"/>
-          <w:szCs w:val="20"/>
-        </w:rPr>
-        <w:t>Journal of Ecology</w:t>
-      </w:r>
-      <w:r>
-        <w:rPr>
-          <w:rFonts w:ascii="Arial" w:hAnsi="Arial" w:cs="Arial"/>
-          <w:color w:val="000000" w:themeColor="text1"/>
-          <w:sz w:val="20"/>
-          <w:szCs w:val="20"/>
-        </w:rPr>
-        <w:t xml:space="preserve">, </w:t>
-      </w:r>
-      <w:r>
-        <w:rPr>
-          <w:rFonts w:ascii="Arial" w:hAnsi="Arial" w:cs="Arial"/>
-          <w:i/>
-          <w:iCs/>
-          <w:color w:val="000000" w:themeColor="text1"/>
-          <w:sz w:val="20"/>
-          <w:szCs w:val="20"/>
-        </w:rPr>
-        <w:t xml:space="preserve">Journal of Environmental </w:t>
-      </w:r>
-      <w:r>
-        <w:rPr>
-          <w:rFonts w:ascii="Arial" w:hAnsi="Arial" w:cs="Arial"/>
-          <w:i/>
-          <w:iCs/>
-          <w:color w:val="000000" w:themeColor="text1"/>
-          <w:sz w:val="20"/>
-          <w:szCs w:val="20"/>
-        </w:rPr>
-        <w:t>M</w:t>
-      </w:r>
-      <w:r>
-        <w:rPr>
-          <w:rFonts w:ascii="Arial" w:hAnsi="Arial" w:cs="Arial"/>
-          <w:i/>
-          <w:iCs/>
-          <w:color w:val="000000" w:themeColor="text1"/>
-          <w:sz w:val="20"/>
-          <w:szCs w:val="20"/>
-        </w:rPr>
-        <w:t>anagement</w:t>
+        <w:t>Journal of Environmental Management</w:t>
       </w:r>
       <w:r>
         <w:rPr>
@@ -13107,8 +13097,8 @@
       </w:pPr>
     </w:p>
     <w:sectPr>
-      <w:footerReference w:type="even" r:id="rId17"/>
-      <w:footerReference w:type="default" r:id="rId18"/>
+      <w:footerReference w:type="even" r:id="rId16"/>
+      <w:footerReference w:type="default" r:id="rId17"/>
       <w:pgSz w:w="12240" w:h="15840"/>
       <w:pgMar w:top="720" w:right="720" w:bottom="720" w:left="720" w:header="720" w:footer="720" w:gutter="0"/>
       <w:cols w:space="720"/>

</xml_diff>